<commit_message>
update docx template file to apply border with to tables
</commit_message>
<xml_diff>
--- a/tools/md_to_docx/template/docx_template.docx
+++ b/tools/md_to_docx/template/docx_template.docx
@@ -11,6 +11,91 @@
     </w:sectPr>
   </w:body>
 </w:document>
+</file>
+
+<file path=word/numbering.xml><?xml version="1.0" encoding="utf-8"?>
+<w:numbering xmlns:wpc="http://schemas.microsoft.com/office/word/2010/wordprocessingCanvas" xmlns:cx="http://schemas.microsoft.com/office/drawing/2014/chartex" xmlns:cx1="http://schemas.microsoft.com/office/drawing/2015/9/8/chartex" xmlns:cx2="http://schemas.microsoft.com/office/drawing/2015/10/21/chartex" xmlns:cx3="http://schemas.microsoft.com/office/drawing/2016/5/9/chartex" xmlns:cx4="http://schemas.microsoft.com/office/drawing/2016/5/10/chartex" xmlns:cx5="http://schemas.microsoft.com/office/drawing/2016/5/11/chartex" xmlns:cx6="http://schemas.microsoft.com/office/drawing/2016/5/12/chartex" xmlns:cx7="http://schemas.microsoft.com/office/drawing/2016/5/13/chartex" xmlns:cx8="http://schemas.microsoft.com/office/drawing/2016/5/14/chartex" xmlns:mc="http://schemas.openxmlformats.org/markup-compatibility/2006" xmlns:aink="http://schemas.microsoft.com/office/drawing/2016/ink" xmlns:am3d="http://schemas.microsoft.com/office/drawing/2017/model3d" xmlns:o="urn:schemas-microsoft-com:office:office" xmlns:oel="http://schemas.microsoft.com/office/2019/extlst" xmlns:r="http://schemas.openxmlformats.org/officeDocument/2006/relationships" xmlns:m="http://schemas.openxmlformats.org/officeDocument/2006/math" xmlns:v="urn:schemas-microsoft-com:vml" xmlns:wp14="http://schemas.microsoft.com/office/word/2010/wordprocessingDrawing" xmlns:wp="http://schemas.openxmlformats.org/drawingml/2006/wordprocessingDrawing" xmlns:w10="urn:schemas-microsoft-com:office:word" xmlns:w="http://schemas.openxmlformats.org/wordprocessingml/2006/main" xmlns:w14="http://schemas.microsoft.com/office/word/2010/wordml" xmlns:w15="http://schemas.microsoft.com/office/word/2012/wordml" xmlns:w16cex="http://schemas.microsoft.com/office/word/2018/wordml/cex" xmlns:w16cid="http://schemas.microsoft.com/office/word/2016/wordml/cid" xmlns:w16="http://schemas.microsoft.com/office/word/2018/wordml" xmlns:w16du="http://schemas.microsoft.com/office/word/2023/wordml/word16du" xmlns:w16sdtdh="http://schemas.microsoft.com/office/word/2020/wordml/sdtdatahash" xmlns:w16sdtfl="http://schemas.microsoft.com/office/word/2024/wordml/sdtformatlock" xmlns:w16se="http://schemas.microsoft.com/office/word/2015/wordml/symex" xmlns:wpg="http://schemas.microsoft.com/office/word/2010/wordprocessingGroup" xmlns:wpi="http://schemas.microsoft.com/office/word/2010/wordprocessingInk" xmlns:wne="http://schemas.microsoft.com/office/word/2006/wordml" xmlns:wps="http://schemas.microsoft.com/office/word/2010/wordprocessingShape" mc:Ignorable="w14 w15 w16se w16cid w16 w16cex w16sdtdh w16sdtfl w16du wp14">
+  <w:abstractNum w:abstractNumId="0" w15:restartNumberingAfterBreak="0">
+    <w:nsid w:val="0000A990"/>
+    <w:multiLevelType w:val="multilevel"/>
+    <w:tmpl w:val="2B38475A"/>
+    <w:lvl w:ilvl="0">
+      <w:numFmt w:val="bullet"/>
+      <w:lvlText w:val=" "/>
+      <w:lvlJc w:val="left"/>
+      <w:pPr>
+        <w:ind w:left="720" w:hanging="360"/>
+      </w:pPr>
+    </w:lvl>
+    <w:lvl w:ilvl="1">
+      <w:numFmt w:val="bullet"/>
+      <w:lvlText w:val=" "/>
+      <w:lvlJc w:val="left"/>
+      <w:pPr>
+        <w:ind w:left="1440" w:hanging="360"/>
+      </w:pPr>
+    </w:lvl>
+    <w:lvl w:ilvl="2">
+      <w:numFmt w:val="bullet"/>
+      <w:lvlText w:val=" "/>
+      <w:lvlJc w:val="left"/>
+      <w:pPr>
+        <w:ind w:left="2160" w:hanging="360"/>
+      </w:pPr>
+    </w:lvl>
+    <w:lvl w:ilvl="3">
+      <w:numFmt w:val="bullet"/>
+      <w:lvlText w:val=" "/>
+      <w:lvlJc w:val="left"/>
+      <w:pPr>
+        <w:ind w:left="2880" w:hanging="360"/>
+      </w:pPr>
+    </w:lvl>
+    <w:lvl w:ilvl="4">
+      <w:numFmt w:val="bullet"/>
+      <w:lvlText w:val=" "/>
+      <w:lvlJc w:val="left"/>
+      <w:pPr>
+        <w:ind w:left="3600" w:hanging="360"/>
+      </w:pPr>
+    </w:lvl>
+    <w:lvl w:ilvl="5">
+      <w:numFmt w:val="bullet"/>
+      <w:lvlText w:val=" "/>
+      <w:lvlJc w:val="left"/>
+      <w:pPr>
+        <w:ind w:left="4320" w:hanging="360"/>
+      </w:pPr>
+    </w:lvl>
+    <w:lvl w:ilvl="6">
+      <w:numFmt w:val="bullet"/>
+      <w:lvlText w:val=" "/>
+      <w:lvlJc w:val="left"/>
+      <w:pPr>
+        <w:ind w:left="5040" w:hanging="360"/>
+      </w:pPr>
+    </w:lvl>
+    <w:lvl w:ilvl="7">
+      <w:numFmt w:val="bullet"/>
+      <w:lvlText w:val=" "/>
+      <w:lvlJc w:val="left"/>
+      <w:pPr>
+        <w:ind w:left="5760" w:hanging="360"/>
+      </w:pPr>
+    </w:lvl>
+    <w:lvl w:ilvl="8">
+      <w:numFmt w:val="bullet"/>
+      <w:lvlText w:val=" "/>
+      <w:lvlJc w:val="left"/>
+      <w:pPr>
+        <w:ind w:left="6480" w:hanging="360"/>
+      </w:pPr>
+    </w:lvl>
+  </w:abstractNum>
+  <w:num w:numId="1" w16cid:durableId="2135097757">
+    <w:abstractNumId w:val="0"/>
+  </w:num>
+</w:numbering>
 </file>
 
 <file path=word/styles.xml><?xml version="1.0" encoding="utf-8"?>
@@ -937,6 +1022,247 @@
       <w:spacing w:val="5"/>
     </w:rPr>
   </w:style>
+  <w:style w:type="paragraph" w:customStyle="1" w:styleId="SourceCode">
+    <w:name w:val="Source Code"/>
+    <w:pPr>
+      <w:wordWrap w:val="0"/>
+    </w:pPr>
+  </w:style>
+  <w:style w:type="character" w:customStyle="1" w:styleId="KeywordTok">
+    <w:name w:val="KeywordTok"/>
+    <w:rPr>
+      <w:b/>
+      <w:color w:val="007020"/>
+    </w:rPr>
+  </w:style>
+  <w:style w:type="character" w:customStyle="1" w:styleId="DataTypeTok">
+    <w:name w:val="DataTypeTok"/>
+    <w:rPr>
+      <w:color w:val="902000"/>
+    </w:rPr>
+  </w:style>
+  <w:style w:type="character" w:customStyle="1" w:styleId="DecValTok">
+    <w:name w:val="DecValTok"/>
+    <w:rPr>
+      <w:color w:val="40A070"/>
+    </w:rPr>
+  </w:style>
+  <w:style w:type="character" w:customStyle="1" w:styleId="BaseNTok">
+    <w:name w:val="BaseNTok"/>
+    <w:rPr>
+      <w:color w:val="40A070"/>
+    </w:rPr>
+  </w:style>
+  <w:style w:type="character" w:customStyle="1" w:styleId="FloatTok">
+    <w:name w:val="FloatTok"/>
+    <w:rPr>
+      <w:color w:val="40A070"/>
+    </w:rPr>
+  </w:style>
+  <w:style w:type="character" w:customStyle="1" w:styleId="ConstantTok">
+    <w:name w:val="ConstantTok"/>
+    <w:rPr>
+      <w:color w:val="880000"/>
+    </w:rPr>
+  </w:style>
+  <w:style w:type="character" w:customStyle="1" w:styleId="CharTok">
+    <w:name w:val="CharTok"/>
+    <w:rPr>
+      <w:color w:val="4070A0"/>
+    </w:rPr>
+  </w:style>
+  <w:style w:type="character" w:customStyle="1" w:styleId="SpecialCharTok">
+    <w:name w:val="SpecialCharTok"/>
+    <w:rPr>
+      <w:color w:val="4070A0"/>
+    </w:rPr>
+  </w:style>
+  <w:style w:type="character" w:customStyle="1" w:styleId="StringTok">
+    <w:name w:val="StringTok"/>
+    <w:rPr>
+      <w:color w:val="4070A0"/>
+    </w:rPr>
+  </w:style>
+  <w:style w:type="character" w:customStyle="1" w:styleId="VerbatimStringTok">
+    <w:name w:val="VerbatimStringTok"/>
+    <w:rPr>
+      <w:color w:val="4070A0"/>
+    </w:rPr>
+  </w:style>
+  <w:style w:type="character" w:customStyle="1" w:styleId="SpecialStringTok">
+    <w:name w:val="SpecialStringTok"/>
+    <w:rPr>
+      <w:color w:val="BB6688"/>
+    </w:rPr>
+  </w:style>
+  <w:style w:type="character" w:customStyle="1" w:styleId="ImportTok">
+    <w:name w:val="ImportTok"/>
+    <w:rPr>
+      <w:b/>
+      <w:color w:val="008000"/>
+    </w:rPr>
+  </w:style>
+  <w:style w:type="character" w:customStyle="1" w:styleId="CommentTok">
+    <w:name w:val="CommentTok"/>
+    <w:rPr>
+      <w:i/>
+      <w:color w:val="60A0B0"/>
+    </w:rPr>
+  </w:style>
+  <w:style w:type="character" w:customStyle="1" w:styleId="DocumentationTok">
+    <w:name w:val="DocumentationTok"/>
+    <w:rPr>
+      <w:i/>
+      <w:color w:val="BA2121"/>
+    </w:rPr>
+  </w:style>
+  <w:style w:type="character" w:customStyle="1" w:styleId="AnnotationTok">
+    <w:name w:val="AnnotationTok"/>
+    <w:rPr>
+      <w:b/>
+      <w:i/>
+      <w:color w:val="60A0B0"/>
+    </w:rPr>
+  </w:style>
+  <w:style w:type="character" w:customStyle="1" w:styleId="CommentVarTok">
+    <w:name w:val="CommentVarTok"/>
+    <w:rPr>
+      <w:b/>
+      <w:i/>
+      <w:color w:val="60A0B0"/>
+    </w:rPr>
+  </w:style>
+  <w:style w:type="character" w:customStyle="1" w:styleId="OtherTok">
+    <w:name w:val="OtherTok"/>
+    <w:rPr>
+      <w:color w:val="007020"/>
+    </w:rPr>
+  </w:style>
+  <w:style w:type="character" w:customStyle="1" w:styleId="FunctionTok">
+    <w:name w:val="FunctionTok"/>
+    <w:rPr>
+      <w:color w:val="06287E"/>
+    </w:rPr>
+  </w:style>
+  <w:style w:type="character" w:customStyle="1" w:styleId="VariableTok">
+    <w:name w:val="VariableTok"/>
+    <w:rPr>
+      <w:color w:val="19177C"/>
+    </w:rPr>
+  </w:style>
+  <w:style w:type="character" w:customStyle="1" w:styleId="ControlFlowTok">
+    <w:name w:val="ControlFlowTok"/>
+    <w:rPr>
+      <w:b/>
+      <w:color w:val="007020"/>
+    </w:rPr>
+  </w:style>
+  <w:style w:type="character" w:customStyle="1" w:styleId="OperatorTok">
+    <w:name w:val="OperatorTok"/>
+    <w:rPr>
+      <w:color w:val="666666"/>
+    </w:rPr>
+  </w:style>
+  <w:style w:type="character" w:customStyle="1" w:styleId="BuiltInTok">
+    <w:name w:val="BuiltInTok"/>
+    <w:rPr>
+      <w:color w:val="008000"/>
+    </w:rPr>
+  </w:style>
+  <w:style w:type="character" w:customStyle="1" w:styleId="ExtensionTok">
+    <w:name w:val="ExtensionTok"/>
+  </w:style>
+  <w:style w:type="character" w:customStyle="1" w:styleId="PreprocessorTok">
+    <w:name w:val="PreprocessorTok"/>
+    <w:rPr>
+      <w:color w:val="BC7A00"/>
+    </w:rPr>
+  </w:style>
+  <w:style w:type="character" w:customStyle="1" w:styleId="AttributeTok">
+    <w:name w:val="AttributeTok"/>
+    <w:rPr>
+      <w:color w:val="7D9029"/>
+    </w:rPr>
+  </w:style>
+  <w:style w:type="character" w:customStyle="1" w:styleId="RegionMarkerTok">
+    <w:name w:val="RegionMarkerTok"/>
+  </w:style>
+  <w:style w:type="character" w:customStyle="1" w:styleId="InformationTok">
+    <w:name w:val="InformationTok"/>
+    <w:rPr>
+      <w:b/>
+      <w:i/>
+      <w:color w:val="60A0B0"/>
+    </w:rPr>
+  </w:style>
+  <w:style w:type="character" w:customStyle="1" w:styleId="WarningTok">
+    <w:name w:val="WarningTok"/>
+    <w:rPr>
+      <w:b/>
+      <w:i/>
+      <w:color w:val="60A0B0"/>
+    </w:rPr>
+  </w:style>
+  <w:style w:type="character" w:customStyle="1" w:styleId="AlertTok">
+    <w:name w:val="AlertTok"/>
+    <w:rPr>
+      <w:b/>
+      <w:color w:val="FF0000"/>
+    </w:rPr>
+  </w:style>
+  <w:style w:type="character" w:customStyle="1" w:styleId="ErrorTok">
+    <w:name w:val="ErrorTok"/>
+    <w:rPr>
+      <w:b/>
+      <w:color w:val="FF0000"/>
+    </w:rPr>
+  </w:style>
+  <w:style w:type="character" w:customStyle="1" w:styleId="NormalTok">
+    <w:name w:val="NormalTok"/>
+  </w:style>
+  <w:style w:type="table" w:styleId="ae">
+    <w:name w:val="Table Grid"/>
+    <w:basedOn w:val="a1"/>
+    <w:uiPriority w:val="39"/>
+    <w:rsid w:val="002C5CDE"/>
+    <w:pPr>
+      <w:spacing w:after="0" w:line="240" w:lineRule="auto"/>
+    </w:pPr>
+    <w:tblPr>
+      <w:tblBorders>
+        <w:top w:val="single" w:sz="4" w:space="0" w:color="auto"/>
+        <w:left w:val="single" w:sz="4" w:space="0" w:color="auto"/>
+        <w:bottom w:val="single" w:sz="4" w:space="0" w:color="auto"/>
+        <w:right w:val="single" w:sz="4" w:space="0" w:color="auto"/>
+        <w:insideH w:val="single" w:sz="4" w:space="0" w:color="auto"/>
+        <w:insideV w:val="single" w:sz="4" w:space="0" w:color="auto"/>
+      </w:tblBorders>
+    </w:tblPr>
+  </w:style>
+  <w:style w:type="table" w:customStyle="1" w:styleId="Table">
+    <w:name w:val="Table"/>
+    <w:basedOn w:val="a1"/>
+    <w:uiPriority w:val="99"/>
+    <w:rsid w:val="00970A3B"/>
+    <w:pPr>
+      <w:spacing w:after="0" w:line="240" w:lineRule="auto"/>
+    </w:pPr>
+    <w:tblPr>
+      <w:tblBorders>
+        <w:top w:val="single" w:sz="4" w:space="0" w:color="auto"/>
+        <w:left w:val="single" w:sz="4" w:space="0" w:color="auto"/>
+        <w:bottom w:val="single" w:sz="4" w:space="0" w:color="auto"/>
+        <w:right w:val="single" w:sz="4" w:space="0" w:color="auto"/>
+        <w:insideH w:val="single" w:sz="4" w:space="0" w:color="auto"/>
+        <w:insideV w:val="single" w:sz="4" w:space="0" w:color="auto"/>
+      </w:tblBorders>
+    </w:tblPr>
+    <w:tblStylePr w:type="firstRow">
+      <w:rPr>
+        <w:b/>
+      </w:rPr>
+    </w:tblStylePr>
+  </w:style>
 </w:styles>
 </file>
 

</xml_diff>